<commit_message>
start: prepare for homework 2(#2)
</commit_message>
<xml_diff>
--- a/Homeworks/Homework_1/2024.M3.Blockchain Renkai Homework_1/Homework_1_report.docx
+++ b/Homeworks/Homework_1/2024.M3.Blockchain Renkai Homework_1/Homework_1_report.docx
@@ -8404,6 +8404,53 @@
           </wp:inline>
         </w:drawing>
       </w:r>
+      <w:r>
+        <w:rPr>
+          <w:noProof/>
+          <w:color w:val="333333"/>
+        </w:rPr>
+        <w:drawing>
+          <wp:inline distT="0" distB="0" distL="0" distR="0" wp14:anchorId="243680A8" wp14:editId="2E46FCA3">
+            <wp:extent cx="4680000" cy="1364671"/>
+            <wp:effectExtent l="0" t="0" r="0" b="0"/>
+            <wp:docPr id="8" name="Picture 8"/>
+            <wp:cNvGraphicFramePr>
+              <a:graphicFrameLocks xmlns:a="http://schemas.openxmlformats.org/drawingml/2006/main" noChangeAspect="1"/>
+            </wp:cNvGraphicFramePr>
+            <a:graphic xmlns:a="http://schemas.openxmlformats.org/drawingml/2006/main">
+              <a:graphicData uri="http://schemas.openxmlformats.org/drawingml/2006/picture">
+                <pic:pic xmlns:pic="http://schemas.openxmlformats.org/drawingml/2006/picture">
+                  <pic:nvPicPr>
+                    <pic:cNvPr id="8" name="Picture 8"/>
+                    <pic:cNvPicPr/>
+                  </pic:nvPicPr>
+                  <pic:blipFill>
+                    <a:blip r:embed="rId10" cstate="print">
+                      <a:extLst>
+                        <a:ext uri="{28A0092B-C50C-407E-A947-70E740481C1C}">
+                          <a14:useLocalDpi xmlns:a14="http://schemas.microsoft.com/office/drawing/2010/main" val="0"/>
+                        </a:ext>
+                      </a:extLst>
+                    </a:blip>
+                    <a:stretch>
+                      <a:fillRect/>
+                    </a:stretch>
+                  </pic:blipFill>
+                  <pic:spPr>
+                    <a:xfrm>
+                      <a:off x="0" y="0"/>
+                      <a:ext cx="4680000" cy="1364671"/>
+                    </a:xfrm>
+                    <a:prstGeom prst="rect">
+                      <a:avLst/>
+                    </a:prstGeom>
+                  </pic:spPr>
+                </pic:pic>
+              </a:graphicData>
+            </a:graphic>
+          </wp:inline>
+        </w:drawing>
+      </w:r>
     </w:p>
     <w:p>
       <w:pPr>
@@ -8751,6 +8798,7 @@
         <w:rPr>
           <w:color w:val="333333"/>
         </w:rPr>
+        <w:lastRenderedPageBreak/>
         <w:t xml:space="preserve">To demonstrate the reproducibility of the results, I built a CI tool using GitHub Actions to run the test code online and show the results. </w:t>
       </w:r>
       <w:r>
@@ -8795,6 +8843,57 @@
           <w:szCs w:val="21"/>
         </w:rPr>
       </w:pPr>
+      <w:r>
+        <w:rPr>
+          <w:b/>
+          <w:bCs/>
+          <w:noProof/>
+          <w:color w:val="333333"/>
+          <w:sz w:val="21"/>
+          <w:szCs w:val="21"/>
+        </w:rPr>
+        <w:drawing>
+          <wp:inline distT="0" distB="0" distL="0" distR="0" wp14:anchorId="7B82EA54" wp14:editId="1A64E8F6">
+            <wp:extent cx="4680000" cy="1833460"/>
+            <wp:effectExtent l="0" t="0" r="0" b="0"/>
+            <wp:docPr id="9" name="Picture 9"/>
+            <wp:cNvGraphicFramePr>
+              <a:graphicFrameLocks xmlns:a="http://schemas.openxmlformats.org/drawingml/2006/main" noChangeAspect="1"/>
+            </wp:cNvGraphicFramePr>
+            <a:graphic xmlns:a="http://schemas.openxmlformats.org/drawingml/2006/main">
+              <a:graphicData uri="http://schemas.openxmlformats.org/drawingml/2006/picture">
+                <pic:pic xmlns:pic="http://schemas.openxmlformats.org/drawingml/2006/picture">
+                  <pic:nvPicPr>
+                    <pic:cNvPr id="9" name="Picture 9"/>
+                    <pic:cNvPicPr/>
+                  </pic:nvPicPr>
+                  <pic:blipFill>
+                    <a:blip r:embed="rId13" cstate="print">
+                      <a:extLst>
+                        <a:ext uri="{28A0092B-C50C-407E-A947-70E740481C1C}">
+                          <a14:useLocalDpi xmlns:a14="http://schemas.microsoft.com/office/drawing/2010/main" val="0"/>
+                        </a:ext>
+                      </a:extLst>
+                    </a:blip>
+                    <a:stretch>
+                      <a:fillRect/>
+                    </a:stretch>
+                  </pic:blipFill>
+                  <pic:spPr>
+                    <a:xfrm>
+                      <a:off x="0" y="0"/>
+                      <a:ext cx="4680000" cy="1833460"/>
+                    </a:xfrm>
+                    <a:prstGeom prst="rect">
+                      <a:avLst/>
+                    </a:prstGeom>
+                  </pic:spPr>
+                </pic:pic>
+              </a:graphicData>
+            </a:graphic>
+          </wp:inline>
+        </w:drawing>
+      </w:r>
     </w:p>
     <w:p>
       <w:pPr>
@@ -8818,7 +8917,6 @@
           <w:sz w:val="21"/>
           <w:szCs w:val="21"/>
         </w:rPr>
-        <w:lastRenderedPageBreak/>
         <w:t xml:space="preserve">Figure </w:t>
       </w:r>
       <w:r>
@@ -8878,8 +8976,8 @@
       </w:r>
     </w:p>
     <w:sectPr>
-      <w:headerReference w:type="default" r:id="rId13"/>
-      <w:footerReference w:type="default" r:id="rId14"/>
+      <w:headerReference w:type="default" r:id="rId14"/>
+      <w:footerReference w:type="default" r:id="rId15"/>
       <w:pgSz w:w="11906" w:h="16838"/>
       <w:pgMar w:top="1440" w:right="1800" w:bottom="1440" w:left="1800" w:header="851" w:footer="992" w:gutter="0"/>
       <w:cols w:space="425"/>

</xml_diff>